<commit_message>
almost finished with documentation
</commit_message>
<xml_diff>
--- a/MCS_project_sem_III/MCS_IV_python_synopsis_edited.docx
+++ b/MCS_project_sem_III/MCS_IV_python_synopsis_edited.docx
@@ -1007,7 +1007,16 @@
           <w:sz w:val="28"/>
           <w:szCs w:val="36"/>
         </w:rPr>
-        <w:t>ask_kush_about_limitations report is not generated.</w:t>
+        <w:t>the project is limited to the RTCDB</w:t>
+      </w:r>
+      <w:r>
+        <w:rPr>
+          <w:rFonts w:cs="Times New Roman" w:ascii="Times New Roman" w:hAnsi="Times New Roman"/>
+          <w:i/>
+          <w:sz w:val="28"/>
+          <w:szCs w:val="36"/>
+        </w:rPr>
+        <w:t>.</w:t>
       </w:r>
     </w:p>
     <w:p>
@@ -1017,95 +1026,29 @@
           <w:ilvl w:val="0"/>
           <w:numId w:val="2"/>
         </w:numPr>
-        <w:rPr>
-          <w:rFonts w:ascii="Times New Roman" w:hAnsi="Times New Roman" w:cs="Times New Roman"/>
+        <w:spacing w:before="0" w:after="200"/>
+        <w:contextualSpacing/>
+        <w:rPr/>
+      </w:pPr>
+      <w:r>
+        <w:rPr>
+          <w:rFonts w:cs="Times New Roman" w:ascii="Times New Roman" w:hAnsi="Times New Roman"/>
           <w:i/>
-          <w:i/>
-          <w:sz w:val="28"/>
-          <w:szCs w:val="36"/>
-        </w:rPr>
-      </w:pPr>
-      <w:r>
-        <w:rPr>
-          <w:rFonts w:cs="Times New Roman" w:ascii="Times New Roman" w:hAnsi="Times New Roman"/>
-          <w:i/>
           <w:sz w:val="28"/>
           <w:szCs w:val="36"/>
         </w:rPr>
         <w:t>Analysis of yearly report is not generated.</w:t>
-      </w:r>
-    </w:p>
-    <w:p>
-      <w:pPr>
-        <w:pStyle w:val="Normal"/>
-        <w:rPr>
-          <w:rFonts w:ascii="Times New Roman" w:hAnsi="Times New Roman" w:cs="Times New Roman"/>
-          <w:b/>
-          <w:b/>
-          <w:sz w:val="28"/>
-          <w:szCs w:val="36"/>
-        </w:rPr>
-      </w:pPr>
-      <w:r>
-        <w:rPr>
-          <w:rFonts w:cs="Times New Roman" w:ascii="Times New Roman" w:hAnsi="Times New Roman"/>
-          <w:b/>
-          <w:sz w:val="28"/>
-          <w:szCs w:val="36"/>
-        </w:rPr>
-      </w:r>
-    </w:p>
-    <w:p>
-      <w:pPr>
-        <w:pStyle w:val="Normal"/>
-        <w:widowControl/>
-        <w:bidi w:val="0"/>
-        <w:spacing w:lineRule="auto" w:line="276" w:before="0" w:after="200"/>
-        <w:jc w:val="left"/>
-        <w:rPr/>
-      </w:pPr>
-      <w:r>
-        <w:rPr>
-          <w:rFonts w:cs="Times New Roman" w:ascii="Times New Roman" w:hAnsi="Times New Roman"/>
-          <w:b/>
-          <w:sz w:val="28"/>
-          <w:szCs w:val="36"/>
-        </w:rPr>
-        <w:t xml:space="preserve">Sample Screens: </w:t>
-      </w:r>
-      <w:r>
-        <w:rPr>
-          <w:rFonts w:cs="Times New Roman" w:ascii="Times New Roman" w:hAnsi="Times New Roman"/>
-          <w:b/>
-          <w:i/>
-          <w:sz w:val="28"/>
-          <w:szCs w:val="36"/>
-        </w:rPr>
-        <w:t>(if any)</w:t>
-      </w:r>
-    </w:p>
-    <w:p>
-      <w:pPr>
-        <w:pStyle w:val="Normal"/>
-        <w:widowControl/>
-        <w:bidi w:val="0"/>
-        <w:spacing w:lineRule="auto" w:line="276" w:before="0" w:after="200"/>
-        <w:jc w:val="left"/>
-        <w:rPr/>
-      </w:pPr>
-      <w:r>
-        <w:rPr/>
       </w:r>
     </w:p>
     <w:sectPr>
       <w:type w:val="nextPage"/>
       <w:pgSz w:w="12240" w:h="15840"/>
       <w:pgMar w:left="1440" w:right="1440" w:header="0" w:top="1440" w:footer="0" w:bottom="1350" w:gutter="0"/>
-      <w:pgBorders w:display="allPages" w:offsetFrom="page">
-        <w:top w:val="thinThickSmallGap" w:sz="24" w:space="36" w:color="00000A"/>
-        <w:left w:val="thinThickSmallGap" w:sz="24" w:space="36" w:color="00000A"/>
-        <w:bottom w:val="thickThinSmallGap" w:sz="24" w:space="36" w:color="00000A"/>
-        <w:right w:val="thickThinSmallGap" w:sz="24" w:space="36" w:color="00000A"/>
+      <w:pgBorders w:display="allPages" w:offsetFrom="text">
+        <w:top w:val="thinThickSmallGap" w:sz="24" w:space="31" w:color="00000A"/>
+        <w:left w:val="thinThickSmallGap" w:sz="24" w:space="31" w:color="00000A"/>
+        <w:bottom w:val="thickThinSmallGap" w:sz="24" w:space="27" w:color="00000A"/>
+        <w:right w:val="thickThinSmallGap" w:sz="24" w:space="31" w:color="00000A"/>
       </w:pgBorders>
       <w:pgNumType w:fmt="decimal"/>
       <w:formProt w:val="false"/>
@@ -2467,6 +2410,197 @@
       <w:rFonts w:cs="Wingdings"/>
     </w:rPr>
   </w:style>
+  <w:style w:type="character" w:styleId="ListLabel67">
+    <w:name w:val="ListLabel 67"/>
+    <w:qFormat/>
+    <w:rPr>
+      <w:rFonts w:cs="Symbol"/>
+    </w:rPr>
+  </w:style>
+  <w:style w:type="character" w:styleId="ListLabel68">
+    <w:name w:val="ListLabel 68"/>
+    <w:qFormat/>
+    <w:rPr>
+      <w:rFonts w:cs="Courier New"/>
+    </w:rPr>
+  </w:style>
+  <w:style w:type="character" w:styleId="ListLabel69">
+    <w:name w:val="ListLabel 69"/>
+    <w:qFormat/>
+    <w:rPr>
+      <w:rFonts w:cs="Wingdings"/>
+    </w:rPr>
+  </w:style>
+  <w:style w:type="character" w:styleId="ListLabel70">
+    <w:name w:val="ListLabel 70"/>
+    <w:qFormat/>
+    <w:rPr>
+      <w:rFonts w:cs="Symbol"/>
+    </w:rPr>
+  </w:style>
+  <w:style w:type="character" w:styleId="ListLabel71">
+    <w:name w:val="ListLabel 71"/>
+    <w:qFormat/>
+    <w:rPr>
+      <w:rFonts w:cs="Courier New"/>
+    </w:rPr>
+  </w:style>
+  <w:style w:type="character" w:styleId="ListLabel72">
+    <w:name w:val="ListLabel 72"/>
+    <w:qFormat/>
+    <w:rPr>
+      <w:rFonts w:cs="Wingdings"/>
+    </w:rPr>
+  </w:style>
+  <w:style w:type="character" w:styleId="ListLabel73">
+    <w:name w:val="ListLabel 73"/>
+    <w:qFormat/>
+    <w:rPr>
+      <w:rFonts w:cs="Symbol"/>
+    </w:rPr>
+  </w:style>
+  <w:style w:type="character" w:styleId="ListLabel74">
+    <w:name w:val="ListLabel 74"/>
+    <w:qFormat/>
+    <w:rPr>
+      <w:rFonts w:cs="Courier New"/>
+    </w:rPr>
+  </w:style>
+  <w:style w:type="character" w:styleId="ListLabel75">
+    <w:name w:val="ListLabel 75"/>
+    <w:qFormat/>
+    <w:rPr>
+      <w:rFonts w:cs="Wingdings"/>
+    </w:rPr>
+  </w:style>
+  <w:style w:type="character" w:styleId="ListLabel76">
+    <w:name w:val="ListLabel 76"/>
+    <w:qFormat/>
+    <w:rPr>
+      <w:rFonts w:ascii="Times New Roman" w:hAnsi="Times New Roman" w:cs="Symbol"/>
+      <w:sz w:val="28"/>
+    </w:rPr>
+  </w:style>
+  <w:style w:type="character" w:styleId="ListLabel77">
+    <w:name w:val="ListLabel 77"/>
+    <w:qFormat/>
+    <w:rPr>
+      <w:rFonts w:cs="Courier New"/>
+    </w:rPr>
+  </w:style>
+  <w:style w:type="character" w:styleId="ListLabel78">
+    <w:name w:val="ListLabel 78"/>
+    <w:qFormat/>
+    <w:rPr>
+      <w:rFonts w:cs="Wingdings"/>
+    </w:rPr>
+  </w:style>
+  <w:style w:type="character" w:styleId="ListLabel79">
+    <w:name w:val="ListLabel 79"/>
+    <w:qFormat/>
+    <w:rPr>
+      <w:rFonts w:cs="Symbol"/>
+    </w:rPr>
+  </w:style>
+  <w:style w:type="character" w:styleId="ListLabel80">
+    <w:name w:val="ListLabel 80"/>
+    <w:qFormat/>
+    <w:rPr>
+      <w:rFonts w:cs="Courier New"/>
+    </w:rPr>
+  </w:style>
+  <w:style w:type="character" w:styleId="ListLabel81">
+    <w:name w:val="ListLabel 81"/>
+    <w:qFormat/>
+    <w:rPr>
+      <w:rFonts w:cs="Wingdings"/>
+    </w:rPr>
+  </w:style>
+  <w:style w:type="character" w:styleId="ListLabel82">
+    <w:name w:val="ListLabel 82"/>
+    <w:qFormat/>
+    <w:rPr>
+      <w:rFonts w:cs="Symbol"/>
+    </w:rPr>
+  </w:style>
+  <w:style w:type="character" w:styleId="ListLabel83">
+    <w:name w:val="ListLabel 83"/>
+    <w:qFormat/>
+    <w:rPr>
+      <w:rFonts w:cs="Courier New"/>
+    </w:rPr>
+  </w:style>
+  <w:style w:type="character" w:styleId="ListLabel84">
+    <w:name w:val="ListLabel 84"/>
+    <w:qFormat/>
+    <w:rPr>
+      <w:rFonts w:cs="Wingdings"/>
+    </w:rPr>
+  </w:style>
+  <w:style w:type="character" w:styleId="ListLabel85">
+    <w:name w:val="ListLabel 85"/>
+    <w:qFormat/>
+    <w:rPr>
+      <w:rFonts w:ascii="Times New Roman" w:hAnsi="Times New Roman" w:cs="Symbol"/>
+      <w:sz w:val="28"/>
+    </w:rPr>
+  </w:style>
+  <w:style w:type="character" w:styleId="ListLabel86">
+    <w:name w:val="ListLabel 86"/>
+    <w:qFormat/>
+    <w:rPr>
+      <w:rFonts w:cs="Courier New"/>
+    </w:rPr>
+  </w:style>
+  <w:style w:type="character" w:styleId="ListLabel87">
+    <w:name w:val="ListLabel 87"/>
+    <w:qFormat/>
+    <w:rPr>
+      <w:rFonts w:cs="Wingdings"/>
+    </w:rPr>
+  </w:style>
+  <w:style w:type="character" w:styleId="ListLabel88">
+    <w:name w:val="ListLabel 88"/>
+    <w:qFormat/>
+    <w:rPr>
+      <w:rFonts w:cs="Symbol"/>
+    </w:rPr>
+  </w:style>
+  <w:style w:type="character" w:styleId="ListLabel89">
+    <w:name w:val="ListLabel 89"/>
+    <w:qFormat/>
+    <w:rPr>
+      <w:rFonts w:cs="Courier New"/>
+    </w:rPr>
+  </w:style>
+  <w:style w:type="character" w:styleId="ListLabel90">
+    <w:name w:val="ListLabel 90"/>
+    <w:qFormat/>
+    <w:rPr>
+      <w:rFonts w:cs="Wingdings"/>
+    </w:rPr>
+  </w:style>
+  <w:style w:type="character" w:styleId="ListLabel91">
+    <w:name w:val="ListLabel 91"/>
+    <w:qFormat/>
+    <w:rPr>
+      <w:rFonts w:cs="Symbol"/>
+    </w:rPr>
+  </w:style>
+  <w:style w:type="character" w:styleId="ListLabel92">
+    <w:name w:val="ListLabel 92"/>
+    <w:qFormat/>
+    <w:rPr>
+      <w:rFonts w:cs="Courier New"/>
+    </w:rPr>
+  </w:style>
+  <w:style w:type="character" w:styleId="ListLabel93">
+    <w:name w:val="ListLabel 93"/>
+    <w:qFormat/>
+    <w:rPr>
+      <w:rFonts w:cs="Wingdings"/>
+    </w:rPr>
+  </w:style>
   <w:style w:type="paragraph" w:styleId="Heading">
     <w:name w:val="Heading"/>
     <w:basedOn w:val="Normal"/>

</xml_diff>